<commit_message>
wanna get rid of this
</commit_message>
<xml_diff>
--- a/Microgride.docx
+++ b/Microgride.docx
@@ -184,6 +184,515 @@
         </w:rPr>
         <w:t xml:space="preserve"> became appealing after incidents like that. </w:t>
       </w:r>
+      <w:r>
+        <w:rPr>
+          <w:sz w:val="28"/>
+          <w:szCs w:val="28"/>
+        </w:rPr>
+        <w:t xml:space="preserve">Breaking down the grid into smaller parts is not only more manageable but will deal better with contingencies. </w:t>
+      </w:r>
+    </w:p>
+    <w:p>
+      <w:pPr>
+        <w:rPr>
+          <w:sz w:val="28"/>
+          <w:szCs w:val="28"/>
+        </w:rPr>
+      </w:pPr>
+      <w:r>
+        <w:rPr>
+          <w:sz w:val="28"/>
+          <w:szCs w:val="28"/>
+        </w:rPr>
+        <w:t xml:space="preserve">Our </w:t>
+      </w:r>
+      <w:r>
+        <w:rPr>
+          <w:b/>
+          <w:sz w:val="28"/>
+          <w:szCs w:val="28"/>
+        </w:rPr>
+        <w:t>focus</w:t>
+      </w:r>
+      <w:r>
+        <w:rPr>
+          <w:sz w:val="28"/>
+          <w:szCs w:val="28"/>
+        </w:rPr>
+        <w:t xml:space="preserve"> is on the isolated island microgrids. Isolated islands are literally islands that are near some mainland, which japan has a lot of them. </w:t>
+      </w:r>
+      <w:r>
+        <w:rPr>
+          <w:sz w:val="28"/>
+          <w:szCs w:val="28"/>
+        </w:rPr>
+        <w:t xml:space="preserve">According to the article by fuji electric “Japan has the largest number of isolated-island </w:t>
+      </w:r>
+      <w:r>
+        <w:rPr>
+          <w:sz w:val="28"/>
+          <w:szCs w:val="28"/>
+        </w:rPr>
+        <w:t>in</w:t>
+      </w:r>
+      <w:r>
+        <w:rPr>
+          <w:sz w:val="28"/>
+          <w:szCs w:val="28"/>
+        </w:rPr>
+        <w:t xml:space="preserve">dependent power systems of any </w:t>
+      </w:r>
+      <w:r>
+        <w:rPr>
+          <w:sz w:val="28"/>
+          <w:szCs w:val="28"/>
+        </w:rPr>
+        <w:t>country.</w:t>
+      </w:r>
+      <w:r>
+        <w:rPr>
+          <w:sz w:val="28"/>
+          <w:szCs w:val="28"/>
+        </w:rPr>
+        <w:t xml:space="preserve">” </w:t>
+      </w:r>
+    </w:p>
+    <w:p>
+      <w:pPr>
+        <w:rPr>
+          <w:sz w:val="28"/>
+          <w:szCs w:val="28"/>
+        </w:rPr>
+      </w:pPr>
+      <w:r>
+        <w:rPr>
+          <w:sz w:val="28"/>
+          <w:szCs w:val="28"/>
+        </w:rPr>
+        <w:t xml:space="preserve">Isolated islands can get their electricity from a small number of </w:t>
+      </w:r>
+      <w:r>
+        <w:rPr>
+          <w:b/>
+          <w:sz w:val="28"/>
+          <w:szCs w:val="28"/>
+        </w:rPr>
+        <w:t>combustion</w:t>
+      </w:r>
+      <w:r>
+        <w:rPr>
+          <w:b/>
+          <w:sz w:val="28"/>
+          <w:szCs w:val="28"/>
+        </w:rPr>
+        <w:t xml:space="preserve"> generators</w:t>
+      </w:r>
+      <w:r>
+        <w:rPr>
+          <w:sz w:val="28"/>
+          <w:szCs w:val="28"/>
+        </w:rPr>
+        <w:t xml:space="preserve"> and the problems with that are </w:t>
+      </w:r>
+    </w:p>
+    <w:p>
+      <w:pPr>
+        <w:pStyle w:val="ListParagraph"/>
+        <w:numPr>
+          <w:ilvl w:val="0"/>
+          <w:numId w:val="1"/>
+        </w:numPr>
+        <w:rPr>
+          <w:sz w:val="28"/>
+          <w:szCs w:val="28"/>
+        </w:rPr>
+      </w:pPr>
+      <w:r>
+        <w:rPr>
+          <w:sz w:val="28"/>
+          <w:szCs w:val="28"/>
+        </w:rPr>
+        <w:t>Low inertial power: there is no continuity in power; the isolated island grid is not part of a bigger grid. There are no other options available for power generation and so any power outage means that electricity will be gone until the outage is fixed.</w:t>
+      </w:r>
+    </w:p>
+    <w:p>
+      <w:pPr>
+        <w:pStyle w:val="ListParagraph"/>
+        <w:numPr>
+          <w:ilvl w:val="0"/>
+          <w:numId w:val="1"/>
+        </w:numPr>
+        <w:rPr>
+          <w:sz w:val="28"/>
+          <w:szCs w:val="28"/>
+        </w:rPr>
+      </w:pPr>
+      <w:r>
+        <w:rPr>
+          <w:sz w:val="28"/>
+          <w:szCs w:val="28"/>
+        </w:rPr>
+        <w:t>High cost of transporting fossil</w:t>
+      </w:r>
+      <w:r>
+        <w:rPr>
+          <w:sz w:val="28"/>
+          <w:szCs w:val="28"/>
+        </w:rPr>
+        <w:t xml:space="preserve"> fuels: it cost a lot to transport fuel for combustion engines such as diesel engines to the isolated island. </w:t>
+      </w:r>
+    </w:p>
+    <w:p>
+      <w:pPr>
+        <w:pStyle w:val="ListParagraph"/>
+        <w:numPr>
+          <w:ilvl w:val="0"/>
+          <w:numId w:val="1"/>
+        </w:numPr>
+        <w:rPr>
+          <w:sz w:val="28"/>
+          <w:szCs w:val="28"/>
+        </w:rPr>
+      </w:pPr>
+      <w:r>
+        <w:rPr>
+          <w:sz w:val="28"/>
+          <w:szCs w:val="28"/>
+        </w:rPr>
+        <w:t xml:space="preserve">Environmental impact: combustion engines emit a lot of CO2 in the atmosphere and that has negative impacts on the environment. </w:t>
+      </w:r>
+    </w:p>
+    <w:p>
+      <w:pPr>
+        <w:rPr>
+          <w:sz w:val="28"/>
+          <w:szCs w:val="28"/>
+        </w:rPr>
+      </w:pPr>
+      <w:r>
+        <w:rPr>
+          <w:sz w:val="28"/>
+          <w:szCs w:val="28"/>
+        </w:rPr>
+        <w:t xml:space="preserve">The solution to that problem is integrating </w:t>
+      </w:r>
+      <w:r>
+        <w:rPr>
+          <w:b/>
+          <w:sz w:val="28"/>
+          <w:szCs w:val="28"/>
+        </w:rPr>
+        <w:t xml:space="preserve">renewable energy </w:t>
+      </w:r>
+      <w:r>
+        <w:rPr>
+          <w:sz w:val="28"/>
+          <w:szCs w:val="28"/>
+        </w:rPr>
+        <w:t xml:space="preserve">sources in the isolated island. </w:t>
+      </w:r>
+      <w:r>
+        <w:rPr>
+          <w:sz w:val="28"/>
+          <w:szCs w:val="28"/>
+        </w:rPr>
+        <w:t xml:space="preserve">That provides independent energy generation on the island and </w:t>
+      </w:r>
+      <w:r>
+        <w:rPr>
+          <w:sz w:val="28"/>
+          <w:szCs w:val="28"/>
+        </w:rPr>
+        <w:lastRenderedPageBreak/>
+        <w:t xml:space="preserve">helps reduce some of the disadvantages of combustion engines. However, Renewable energy sources such as solar and wind have problems of their own. </w:t>
+      </w:r>
+    </w:p>
+    <w:p>
+      <w:pPr>
+        <w:rPr>
+          <w:sz w:val="28"/>
+          <w:szCs w:val="28"/>
+        </w:rPr>
+      </w:pPr>
+      <w:r>
+        <w:rPr>
+          <w:sz w:val="28"/>
+          <w:szCs w:val="28"/>
+        </w:rPr>
+        <w:t xml:space="preserve">The </w:t>
+      </w:r>
+      <w:r>
+        <w:rPr>
+          <w:b/>
+          <w:sz w:val="28"/>
+          <w:szCs w:val="28"/>
+        </w:rPr>
+        <w:t>Renewable energy sources problem</w:t>
+      </w:r>
+      <w:r>
+        <w:rPr>
+          <w:b/>
+          <w:sz w:val="28"/>
+          <w:szCs w:val="28"/>
+        </w:rPr>
+        <w:t xml:space="preserve"> </w:t>
+      </w:r>
+      <w:r>
+        <w:rPr>
+          <w:sz w:val="28"/>
+          <w:szCs w:val="28"/>
+        </w:rPr>
+        <w:t xml:space="preserve">is that they are not stable. They are not dispatchable as they depend on the sun shining or the wind blowing. Also, they introduce frequency fluctuation to the grid. </w:t>
+      </w:r>
+    </w:p>
+    <w:p>
+      <w:pPr>
+        <w:rPr>
+          <w:sz w:val="28"/>
+          <w:szCs w:val="28"/>
+        </w:rPr>
+      </w:pPr>
+      <w:r>
+        <w:rPr>
+          <w:sz w:val="28"/>
+          <w:szCs w:val="28"/>
+        </w:rPr>
+        <w:t xml:space="preserve">Fuji electric has developed a </w:t>
+      </w:r>
+      <w:r>
+        <w:rPr>
+          <w:b/>
+          <w:sz w:val="28"/>
+          <w:szCs w:val="28"/>
+        </w:rPr>
+        <w:t>micro grid</w:t>
+      </w:r>
+      <w:r>
+        <w:rPr>
+          <w:sz w:val="28"/>
+          <w:szCs w:val="28"/>
+        </w:rPr>
+        <w:t xml:space="preserve"> that would solve these problems. Their micro grid consists of:</w:t>
+      </w:r>
+    </w:p>
+    <w:p>
+      <w:pPr>
+        <w:pStyle w:val="ListParagraph"/>
+        <w:numPr>
+          <w:ilvl w:val="0"/>
+          <w:numId w:val="2"/>
+        </w:numPr>
+        <w:rPr>
+          <w:sz w:val="28"/>
+          <w:szCs w:val="28"/>
+        </w:rPr>
+      </w:pPr>
+      <w:r>
+        <w:rPr>
+          <w:sz w:val="28"/>
+          <w:szCs w:val="28"/>
+        </w:rPr>
+        <w:t xml:space="preserve">combustion engines </w:t>
+      </w:r>
+    </w:p>
+    <w:p>
+      <w:pPr>
+        <w:pStyle w:val="ListParagraph"/>
+        <w:numPr>
+          <w:ilvl w:val="0"/>
+          <w:numId w:val="2"/>
+        </w:numPr>
+        <w:rPr>
+          <w:sz w:val="28"/>
+          <w:szCs w:val="28"/>
+        </w:rPr>
+      </w:pPr>
+      <w:r>
+        <w:rPr>
+          <w:sz w:val="28"/>
+          <w:szCs w:val="28"/>
+        </w:rPr>
+        <w:t xml:space="preserve">PV solar cells and Wind turbines </w:t>
+      </w:r>
+    </w:p>
+    <w:p>
+      <w:pPr>
+        <w:pStyle w:val="ListParagraph"/>
+        <w:numPr>
+          <w:ilvl w:val="0"/>
+          <w:numId w:val="2"/>
+        </w:numPr>
+        <w:rPr>
+          <w:sz w:val="28"/>
+          <w:szCs w:val="28"/>
+        </w:rPr>
+      </w:pPr>
+      <w:r>
+        <w:rPr>
+          <w:sz w:val="28"/>
+          <w:szCs w:val="28"/>
+        </w:rPr>
+        <w:t>A battery storage unit</w:t>
+      </w:r>
+    </w:p>
+    <w:p>
+      <w:pPr>
+        <w:pStyle w:val="ListParagraph"/>
+        <w:numPr>
+          <w:ilvl w:val="0"/>
+          <w:numId w:val="2"/>
+        </w:numPr>
+        <w:rPr>
+          <w:sz w:val="28"/>
+          <w:szCs w:val="28"/>
+        </w:rPr>
+      </w:pPr>
+      <w:r>
+        <w:rPr>
+          <w:sz w:val="28"/>
+          <w:szCs w:val="28"/>
+        </w:rPr>
+        <w:t>A smart control system</w:t>
+      </w:r>
+    </w:p>
+    <w:p>
+      <w:pPr>
+        <w:rPr>
+          <w:sz w:val="28"/>
+          <w:szCs w:val="28"/>
+        </w:rPr>
+      </w:pPr>
+      <w:r>
+        <w:rPr>
+          <w:noProof/>
+          <w:sz w:val="28"/>
+          <w:szCs w:val="28"/>
+        </w:rPr>
+        <w:drawing>
+          <wp:inline distT="0" distB="0" distL="0" distR="0">
+            <wp:extent cx="5943600" cy="3604192"/>
+            <wp:effectExtent l="0" t="0" r="0" b="0"/>
+            <wp:docPr id="1" name="Picture 1"/>
+            <wp:cNvGraphicFramePr>
+              <a:graphicFrameLocks xmlns:a="http://schemas.openxmlformats.org/drawingml/2006/main" noChangeAspect="1"/>
+            </wp:cNvGraphicFramePr>
+            <a:graphic xmlns:a="http://schemas.openxmlformats.org/drawingml/2006/main">
+              <a:graphicData uri="http://schemas.openxmlformats.org/drawingml/2006/picture">
+                <pic:pic xmlns:pic="http://schemas.openxmlformats.org/drawingml/2006/picture">
+                  <pic:nvPicPr>
+                    <pic:cNvPr id="0" name="Picture 1"/>
+                    <pic:cNvPicPr>
+                      <a:picLocks noChangeAspect="1" noChangeArrowheads="1"/>
+                    </pic:cNvPicPr>
+                  </pic:nvPicPr>
+                  <pic:blipFill>
+                    <a:blip r:embed="rId5">
+                      <a:extLst>
+                        <a:ext uri="{28A0092B-C50C-407E-A947-70E740481C1C}">
+                          <a14:useLocalDpi xmlns:a14="http://schemas.microsoft.com/office/drawing/2010/main" val="0"/>
+                        </a:ext>
+                      </a:extLst>
+                    </a:blip>
+                    <a:srcRect/>
+                    <a:stretch>
+                      <a:fillRect/>
+                    </a:stretch>
+                  </pic:blipFill>
+                  <pic:spPr bwMode="auto">
+                    <a:xfrm>
+                      <a:off x="0" y="0"/>
+                      <a:ext cx="5943600" cy="3604192"/>
+                    </a:xfrm>
+                    <a:prstGeom prst="rect">
+                      <a:avLst/>
+                    </a:prstGeom>
+                    <a:noFill/>
+                    <a:ln>
+                      <a:noFill/>
+                    </a:ln>
+                  </pic:spPr>
+                </pic:pic>
+              </a:graphicData>
+            </a:graphic>
+          </wp:inline>
+        </w:drawing>
+      </w:r>
+    </w:p>
+    <w:p>
+      <w:pPr>
+        <w:rPr>
+          <w:sz w:val="28"/>
+          <w:szCs w:val="28"/>
+        </w:rPr>
+      </w:pPr>
+      <w:r>
+        <w:rPr>
+          <w:sz w:val="28"/>
+          <w:szCs w:val="28"/>
+        </w:rPr>
+        <w:t xml:space="preserve"> </w:t>
+      </w:r>
+    </w:p>
+    <w:p>
+      <w:pPr>
+        <w:rPr>
+          <w:sz w:val="28"/>
+          <w:szCs w:val="28"/>
+        </w:rPr>
+      </w:pPr>
+      <w:r>
+        <w:rPr>
+          <w:sz w:val="28"/>
+          <w:szCs w:val="28"/>
+        </w:rPr>
+        <w:t xml:space="preserve">The introduction of the </w:t>
+      </w:r>
+      <w:r>
+        <w:rPr>
+          <w:b/>
+          <w:sz w:val="28"/>
+          <w:szCs w:val="28"/>
+        </w:rPr>
+        <w:t>battery storage</w:t>
+      </w:r>
+      <w:r>
+        <w:rPr>
+          <w:sz w:val="28"/>
+          <w:szCs w:val="28"/>
+        </w:rPr>
+        <w:t xml:space="preserve"> and the </w:t>
+      </w:r>
+      <w:r>
+        <w:rPr>
+          <w:b/>
+          <w:sz w:val="28"/>
+          <w:szCs w:val="28"/>
+        </w:rPr>
+        <w:t>microgrid control system</w:t>
+      </w:r>
+      <w:r>
+        <w:rPr>
+          <w:b/>
+          <w:sz w:val="28"/>
+          <w:szCs w:val="28"/>
+        </w:rPr>
+        <w:t xml:space="preserve"> </w:t>
+      </w:r>
+      <w:r>
+        <w:rPr>
+          <w:sz w:val="28"/>
+          <w:szCs w:val="28"/>
+        </w:rPr>
+        <w:t xml:space="preserve">are the new products that Fuji built. The control system has a fast response time to fluctuations in the power coming from the renewable sources and can correct that by switching to the more stable battery power supply. That increases the </w:t>
+      </w:r>
+      <w:r>
+        <w:rPr>
+          <w:sz w:val="28"/>
+          <w:szCs w:val="28"/>
+        </w:rPr>
+        <w:lastRenderedPageBreak/>
+        <w:t xml:space="preserve">reliability of the system and insures constant clean power to the consumer on the island. </w:t>
+      </w:r>
       <w:bookmarkStart w:id="0" w:name="_GoBack"/>
       <w:bookmarkEnd w:id="0"/>
     </w:p>
@@ -194,29 +703,6 @@
           <w:szCs w:val="28"/>
         </w:rPr>
       </w:pPr>
-      <w:r>
-        <w:rPr>
-          <w:sz w:val="28"/>
-          <w:szCs w:val="28"/>
-        </w:rPr>
-        <w:t xml:space="preserve"> </w:t>
-      </w:r>
-    </w:p>
-    <w:p>
-      <w:pPr>
-        <w:rPr>
-          <w:sz w:val="28"/>
-          <w:szCs w:val="28"/>
-        </w:rPr>
-      </w:pPr>
-    </w:p>
-    <w:p>
-      <w:pPr>
-        <w:rPr>
-          <w:sz w:val="28"/>
-          <w:szCs w:val="28"/>
-        </w:rPr>
-      </w:pPr>
     </w:p>
     <w:p>
       <w:pPr>
@@ -377,7 +863,7 @@
           <w:szCs w:val="28"/>
         </w:rPr>
       </w:pPr>
-      <w:hyperlink r:id="rId4" w:history="1">
+      <w:hyperlink r:id="rId6" w:history="1">
         <w:r>
           <w:rPr>
             <w:rStyle w:val="Hyperlink"/>
@@ -432,6 +918,243 @@
     </w:sectPr>
   </w:body>
 </w:document>
+</file>
+
+<file path=word/numbering.xml><?xml version="1.0" encoding="utf-8"?>
+<w:numbering xmlns:wpc="http://schemas.microsoft.com/office/word/2010/wordprocessingCanvas" xmlns:mc="http://schemas.openxmlformats.org/markup-compatibility/2006" xmlns:o="urn:schemas-microsoft-com:office:office" xmlns:r="http://schemas.openxmlformats.org/officeDocument/2006/relationships" xmlns:m="http://schemas.openxmlformats.org/officeDocument/2006/math" xmlns:v="urn:schemas-microsoft-com:vml" xmlns:wp14="http://schemas.microsoft.com/office/word/2010/wordprocessingDrawing" xmlns:wp="http://schemas.openxmlformats.org/drawingml/2006/wordprocessingDrawing" xmlns:w10="urn:schemas-microsoft-com:office:word" xmlns:w="http://schemas.openxmlformats.org/wordprocessingml/2006/main" xmlns:w14="http://schemas.microsoft.com/office/word/2010/wordml" xmlns:w15="http://schemas.microsoft.com/office/word/2012/wordml" xmlns:wpg="http://schemas.microsoft.com/office/word/2010/wordprocessingGroup" xmlns:wpi="http://schemas.microsoft.com/office/word/2010/wordprocessingInk" xmlns:wne="http://schemas.microsoft.com/office/word/2006/wordml" xmlns:wps="http://schemas.microsoft.com/office/word/2010/wordprocessingShape" mc:Ignorable="w14 w15 wp14">
+  <w:abstractNum w:abstractNumId="0">
+    <w:nsid w:val="30C37307"/>
+    <w:multiLevelType w:val="hybridMultilevel"/>
+    <w:tmpl w:val="445AC35C"/>
+    <w:lvl w:ilvl="0" w:tplc="04090001">
+      <w:start w:val="1"/>
+      <w:numFmt w:val="bullet"/>
+      <w:lvlText w:val=""/>
+      <w:lvlJc w:val="left"/>
+      <w:pPr>
+        <w:ind w:left="780" w:hanging="360"/>
+      </w:pPr>
+      <w:rPr>
+        <w:rFonts w:ascii="Symbol" w:hAnsi="Symbol" w:hint="default"/>
+      </w:rPr>
+    </w:lvl>
+    <w:lvl w:ilvl="1" w:tplc="04090003" w:tentative="1">
+      <w:start w:val="1"/>
+      <w:numFmt w:val="bullet"/>
+      <w:lvlText w:val="o"/>
+      <w:lvlJc w:val="left"/>
+      <w:pPr>
+        <w:ind w:left="1500" w:hanging="360"/>
+      </w:pPr>
+      <w:rPr>
+        <w:rFonts w:ascii="Courier New" w:hAnsi="Courier New" w:cs="Courier New" w:hint="default"/>
+      </w:rPr>
+    </w:lvl>
+    <w:lvl w:ilvl="2" w:tplc="04090005" w:tentative="1">
+      <w:start w:val="1"/>
+      <w:numFmt w:val="bullet"/>
+      <w:lvlText w:val=""/>
+      <w:lvlJc w:val="left"/>
+      <w:pPr>
+        <w:ind w:left="2220" w:hanging="360"/>
+      </w:pPr>
+      <w:rPr>
+        <w:rFonts w:ascii="Wingdings" w:hAnsi="Wingdings" w:hint="default"/>
+      </w:rPr>
+    </w:lvl>
+    <w:lvl w:ilvl="3" w:tplc="04090001" w:tentative="1">
+      <w:start w:val="1"/>
+      <w:numFmt w:val="bullet"/>
+      <w:lvlText w:val=""/>
+      <w:lvlJc w:val="left"/>
+      <w:pPr>
+        <w:ind w:left="2940" w:hanging="360"/>
+      </w:pPr>
+      <w:rPr>
+        <w:rFonts w:ascii="Symbol" w:hAnsi="Symbol" w:hint="default"/>
+      </w:rPr>
+    </w:lvl>
+    <w:lvl w:ilvl="4" w:tplc="04090003" w:tentative="1">
+      <w:start w:val="1"/>
+      <w:numFmt w:val="bullet"/>
+      <w:lvlText w:val="o"/>
+      <w:lvlJc w:val="left"/>
+      <w:pPr>
+        <w:ind w:left="3660" w:hanging="360"/>
+      </w:pPr>
+      <w:rPr>
+        <w:rFonts w:ascii="Courier New" w:hAnsi="Courier New" w:cs="Courier New" w:hint="default"/>
+      </w:rPr>
+    </w:lvl>
+    <w:lvl w:ilvl="5" w:tplc="04090005" w:tentative="1">
+      <w:start w:val="1"/>
+      <w:numFmt w:val="bullet"/>
+      <w:lvlText w:val=""/>
+      <w:lvlJc w:val="left"/>
+      <w:pPr>
+        <w:ind w:left="4380" w:hanging="360"/>
+      </w:pPr>
+      <w:rPr>
+        <w:rFonts w:ascii="Wingdings" w:hAnsi="Wingdings" w:hint="default"/>
+      </w:rPr>
+    </w:lvl>
+    <w:lvl w:ilvl="6" w:tplc="04090001" w:tentative="1">
+      <w:start w:val="1"/>
+      <w:numFmt w:val="bullet"/>
+      <w:lvlText w:val=""/>
+      <w:lvlJc w:val="left"/>
+      <w:pPr>
+        <w:ind w:left="5100" w:hanging="360"/>
+      </w:pPr>
+      <w:rPr>
+        <w:rFonts w:ascii="Symbol" w:hAnsi="Symbol" w:hint="default"/>
+      </w:rPr>
+    </w:lvl>
+    <w:lvl w:ilvl="7" w:tplc="04090003" w:tentative="1">
+      <w:start w:val="1"/>
+      <w:numFmt w:val="bullet"/>
+      <w:lvlText w:val="o"/>
+      <w:lvlJc w:val="left"/>
+      <w:pPr>
+        <w:ind w:left="5820" w:hanging="360"/>
+      </w:pPr>
+      <w:rPr>
+        <w:rFonts w:ascii="Courier New" w:hAnsi="Courier New" w:cs="Courier New" w:hint="default"/>
+      </w:rPr>
+    </w:lvl>
+    <w:lvl w:ilvl="8" w:tplc="04090005" w:tentative="1">
+      <w:start w:val="1"/>
+      <w:numFmt w:val="bullet"/>
+      <w:lvlText w:val=""/>
+      <w:lvlJc w:val="left"/>
+      <w:pPr>
+        <w:ind w:left="6540" w:hanging="360"/>
+      </w:pPr>
+      <w:rPr>
+        <w:rFonts w:ascii="Wingdings" w:hAnsi="Wingdings" w:hint="default"/>
+      </w:rPr>
+    </w:lvl>
+  </w:abstractNum>
+  <w:abstractNum w:abstractNumId="1">
+    <w:nsid w:val="79172E0D"/>
+    <w:multiLevelType w:val="hybridMultilevel"/>
+    <w:tmpl w:val="BBFAE00A"/>
+    <w:lvl w:ilvl="0" w:tplc="04090001">
+      <w:start w:val="1"/>
+      <w:numFmt w:val="bullet"/>
+      <w:lvlText w:val=""/>
+      <w:lvlJc w:val="left"/>
+      <w:pPr>
+        <w:ind w:left="840" w:hanging="360"/>
+      </w:pPr>
+      <w:rPr>
+        <w:rFonts w:ascii="Symbol" w:hAnsi="Symbol" w:hint="default"/>
+      </w:rPr>
+    </w:lvl>
+    <w:lvl w:ilvl="1" w:tplc="04090003" w:tentative="1">
+      <w:start w:val="1"/>
+      <w:numFmt w:val="bullet"/>
+      <w:lvlText w:val="o"/>
+      <w:lvlJc w:val="left"/>
+      <w:pPr>
+        <w:ind w:left="1560" w:hanging="360"/>
+      </w:pPr>
+      <w:rPr>
+        <w:rFonts w:ascii="Courier New" w:hAnsi="Courier New" w:cs="Courier New" w:hint="default"/>
+      </w:rPr>
+    </w:lvl>
+    <w:lvl w:ilvl="2" w:tplc="04090005" w:tentative="1">
+      <w:start w:val="1"/>
+      <w:numFmt w:val="bullet"/>
+      <w:lvlText w:val=""/>
+      <w:lvlJc w:val="left"/>
+      <w:pPr>
+        <w:ind w:left="2280" w:hanging="360"/>
+      </w:pPr>
+      <w:rPr>
+        <w:rFonts w:ascii="Wingdings" w:hAnsi="Wingdings" w:hint="default"/>
+      </w:rPr>
+    </w:lvl>
+    <w:lvl w:ilvl="3" w:tplc="04090001" w:tentative="1">
+      <w:start w:val="1"/>
+      <w:numFmt w:val="bullet"/>
+      <w:lvlText w:val=""/>
+      <w:lvlJc w:val="left"/>
+      <w:pPr>
+        <w:ind w:left="3000" w:hanging="360"/>
+      </w:pPr>
+      <w:rPr>
+        <w:rFonts w:ascii="Symbol" w:hAnsi="Symbol" w:hint="default"/>
+      </w:rPr>
+    </w:lvl>
+    <w:lvl w:ilvl="4" w:tplc="04090003" w:tentative="1">
+      <w:start w:val="1"/>
+      <w:numFmt w:val="bullet"/>
+      <w:lvlText w:val="o"/>
+      <w:lvlJc w:val="left"/>
+      <w:pPr>
+        <w:ind w:left="3720" w:hanging="360"/>
+      </w:pPr>
+      <w:rPr>
+        <w:rFonts w:ascii="Courier New" w:hAnsi="Courier New" w:cs="Courier New" w:hint="default"/>
+      </w:rPr>
+    </w:lvl>
+    <w:lvl w:ilvl="5" w:tplc="04090005" w:tentative="1">
+      <w:start w:val="1"/>
+      <w:numFmt w:val="bullet"/>
+      <w:lvlText w:val=""/>
+      <w:lvlJc w:val="left"/>
+      <w:pPr>
+        <w:ind w:left="4440" w:hanging="360"/>
+      </w:pPr>
+      <w:rPr>
+        <w:rFonts w:ascii="Wingdings" w:hAnsi="Wingdings" w:hint="default"/>
+      </w:rPr>
+    </w:lvl>
+    <w:lvl w:ilvl="6" w:tplc="04090001" w:tentative="1">
+      <w:start w:val="1"/>
+      <w:numFmt w:val="bullet"/>
+      <w:lvlText w:val=""/>
+      <w:lvlJc w:val="left"/>
+      <w:pPr>
+        <w:ind w:left="5160" w:hanging="360"/>
+      </w:pPr>
+      <w:rPr>
+        <w:rFonts w:ascii="Symbol" w:hAnsi="Symbol" w:hint="default"/>
+      </w:rPr>
+    </w:lvl>
+    <w:lvl w:ilvl="7" w:tplc="04090003" w:tentative="1">
+      <w:start w:val="1"/>
+      <w:numFmt w:val="bullet"/>
+      <w:lvlText w:val="o"/>
+      <w:lvlJc w:val="left"/>
+      <w:pPr>
+        <w:ind w:left="5880" w:hanging="360"/>
+      </w:pPr>
+      <w:rPr>
+        <w:rFonts w:ascii="Courier New" w:hAnsi="Courier New" w:cs="Courier New" w:hint="default"/>
+      </w:rPr>
+    </w:lvl>
+    <w:lvl w:ilvl="8" w:tplc="04090005" w:tentative="1">
+      <w:start w:val="1"/>
+      <w:numFmt w:val="bullet"/>
+      <w:lvlText w:val=""/>
+      <w:lvlJc w:val="left"/>
+      <w:pPr>
+        <w:ind w:left="6600" w:hanging="360"/>
+      </w:pPr>
+      <w:rPr>
+        <w:rFonts w:ascii="Wingdings" w:hAnsi="Wingdings" w:hint="default"/>
+      </w:rPr>
+    </w:lvl>
+  </w:abstractNum>
+  <w:num w:numId="1">
+    <w:abstractNumId w:val="1"/>
+  </w:num>
+  <w:num w:numId="2">
+    <w:abstractNumId w:val="0"/>
+  </w:num>
+</w:numbering>
 </file>
 
 <file path=word/styles.xml><?xml version="1.0" encoding="utf-8"?>
@@ -831,6 +1554,7 @@
   <w:style w:type="character" w:default="1" w:styleId="DefaultParagraphFont">
     <w:name w:val="Default Paragraph Font"/>
     <w:uiPriority w:val="1"/>
+    <w:semiHidden/>
     <w:unhideWhenUsed/>
   </w:style>
   <w:style w:type="table" w:default="1" w:styleId="TableNormal">
@@ -864,6 +1588,17 @@
       <w:color w:val="0563C1" w:themeColor="hyperlink"/>
       <w:u w:val="single"/>
     </w:rPr>
+  </w:style>
+  <w:style w:type="paragraph" w:styleId="ListParagraph">
+    <w:name w:val="List Paragraph"/>
+    <w:basedOn w:val="Normal"/>
+    <w:uiPriority w:val="34"/>
+    <w:qFormat/>
+    <w:rsid w:val="00D63FDE"/>
+    <w:pPr>
+      <w:ind w:left="720"/>
+      <w:contextualSpacing/>
+    </w:pPr>
   </w:style>
 </w:styles>
 </file>

</xml_diff>